<commit_message>
Revert "Merge branch 'master' of https://github.com/Linglingyu/-"
This reverts commit 57be684b6973f9cb0f9a3bd03d066ae464af18cf, reversing
changes made to ca6c2bc6725b54a269c75b05826f669d433ddd87.
</commit_message>
<xml_diff>
--- a/大纲（不是标准格式）.docx
+++ b/大纲（不是标准格式）.docx
@@ -118,11 +118,11 @@
       </w:pPr>
       <w:smartTag w:uri="urn:schemas-microsoft-com:office:smarttags" w:element="chsdate">
         <w:smartTagPr>
+          <w:attr w:name="IsROCDate" w:val="False"/>
+          <w:attr w:name="IsLunarDate" w:val="False"/>
+          <w:attr w:name="Day" w:val="30"/>
+          <w:attr w:name="Month" w:val="12"/>
           <w:attr w:name="Year" w:val="1899"/>
-          <w:attr w:name="Month" w:val="12"/>
-          <w:attr w:name="Day" w:val="30"/>
-          <w:attr w:name="IsLunarDate" w:val="False"/>
-          <w:attr w:name="IsROCDate" w:val="False"/>
         </w:smartTagPr>
         <w:r>
           <w:rPr>
@@ -3374,21 +3374,937 @@
           <v:shape id="_x0000_i1025" type="#_x0000_t75" style="width:230.25pt;height:149.45pt" o:ole="">
             <v:imagedata r:id="rId8" o:title=""/>
           </v:shape>
-          <o:OLEObject Type="Embed" ProgID="Visio.Drawing.11" ShapeID="_x0000_i1025" DrawAspect="Content" ObjectID="_1577467638" r:id="rId9"/>
+          <o:OLEObject Type="Embed" ProgID="Visio.Drawing.11" ShapeID="_x0000_i1025" DrawAspect="Content" ObjectID="_1577433053" r:id="rId9"/>
         </w:object>
       </w:r>
+    </w:p>
+    <w:p>
+      <w:pPr>
+        <w:jc w:val="center"/>
+      </w:pPr>
+      <w:r>
+        <w:rPr>
+          <w:rFonts w:hint="eastAsia"/>
+        </w:rPr>
+        <w:lastRenderedPageBreak/>
+        <w:t>（这个图要重新画一下，这个图放在</w:t>
+      </w:r>
+      <w:r>
+        <w:rPr>
+          <w:rFonts w:hint="eastAsia"/>
+        </w:rPr>
+        <w:t>2.3</w:t>
+      </w:r>
+      <w:r>
+        <w:rPr>
+          <w:rFonts w:hint="eastAsia"/>
+        </w:rPr>
+        <w:t>节更合适）</w:t>
+      </w:r>
+    </w:p>
+    <w:p>
+      <w:pPr>
+        <w:jc w:val="left"/>
+      </w:pPr>
+      <w:r>
+        <w:rPr>
+          <w:rFonts w:hint="eastAsia"/>
+        </w:rPr>
+        <w:tab/>
+      </w:r>
+      <w:r>
+        <w:rPr>
+          <w:rFonts w:hint="eastAsia"/>
+        </w:rPr>
+        <w:t>其迭代译码过程如下：</w:t>
+      </w:r>
+    </w:p>
+    <w:p>
+      <w:pPr>
+        <w:jc w:val="left"/>
+      </w:pPr>
+      <w:r>
+        <w:rPr>
+          <w:rFonts w:hint="eastAsia"/>
+        </w:rPr>
+        <w:tab/>
+      </w:r>
+      <w:r>
+        <w:rPr>
+          <w:rFonts w:hint="eastAsia"/>
+        </w:rPr>
+        <w:t>第一次迭代时假设先验信息为</w:t>
+      </w:r>
+      <w:r>
+        <w:rPr>
+          <w:rFonts w:hint="eastAsia"/>
+        </w:rPr>
+        <w:t>0</w:t>
+      </w:r>
+      <w:r>
+        <w:rPr>
+          <w:rFonts w:hint="eastAsia"/>
+        </w:rPr>
+        <w:t>，与系统信息流和一路校验信息流一起送入第一个译码器，输出一路外信息。外信息经过交织重排后和经过交织的系统信息流、顺序输入的另一类校验信息输入第二个译码器。至此完成第一轮迭代。第一轮迭代输出的外信息经过解交织后作为第一个译码器的先验信息输入第一个译码器。当迭代达到一定次数后的对数似然比可以足够精确地判断原始信息序列。</w:t>
+      </w:r>
+    </w:p>
+    <w:p>
+      <w:pPr>
+        <w:jc w:val="left"/>
+      </w:pPr>
+      <w:r>
+        <w:rPr>
+          <w:rFonts w:hint="eastAsia"/>
+        </w:rPr>
+        <w:tab/>
+      </w:r>
+      <w:r>
+        <w:rPr>
+          <w:rFonts w:hint="eastAsia"/>
+        </w:rPr>
+        <w:t>译码器采用</w:t>
+      </w:r>
+      <w:r>
+        <w:rPr>
+          <w:rFonts w:hint="eastAsia"/>
+        </w:rPr>
+        <w:t>Log-Map</w:t>
+      </w:r>
+      <w:r>
+        <w:rPr>
+          <w:rFonts w:hint="eastAsia"/>
+        </w:rPr>
+        <w:t>译码算法。</w:t>
+      </w:r>
+      <w:r>
+        <w:rPr>
+          <w:rFonts w:hint="eastAsia"/>
+        </w:rPr>
+        <w:t>Log-Map</w:t>
+      </w:r>
+      <w:r>
+        <w:rPr>
+          <w:rFonts w:hint="eastAsia"/>
+        </w:rPr>
+        <w:t>译码算法基于</w:t>
+      </w:r>
+      <w:r>
+        <w:rPr>
+          <w:rFonts w:hint="eastAsia"/>
+        </w:rPr>
+        <w:t>Map</w:t>
+      </w:r>
+      <w:r>
+        <w:rPr>
+          <w:rFonts w:hint="eastAsia"/>
+        </w:rPr>
+        <w:t>译码，以最大似然估计为理论依据，以接收到的序列值来计算发送端不同的符号概率。</w:t>
+      </w:r>
+      <w:r>
+        <w:rPr>
+          <w:rFonts w:hint="eastAsia"/>
+        </w:rPr>
+        <w:t>定义后验概率对数似然比</w:t>
+      </w:r>
+      <w:r>
+        <w:rPr>
+          <w:rFonts w:hint="eastAsia"/>
+        </w:rPr>
+        <w:t>L</w:t>
+      </w:r>
+      <w:r>
+        <w:rPr>
+          <w:rFonts w:hint="eastAsia"/>
+        </w:rPr>
+        <w:t>（</w:t>
+      </w:r>
+      <w:proofErr w:type="spellStart"/>
+      <w:r>
+        <w:rPr>
+          <w:rFonts w:hint="eastAsia"/>
+        </w:rPr>
+        <w:t>u</w:t>
+      </w:r>
+      <w:r>
+        <w:rPr>
+          <w:rFonts w:hint="eastAsia"/>
+          <w:vertAlign w:val="subscript"/>
+        </w:rPr>
+        <w:t>k</w:t>
+      </w:r>
+      <w:r>
+        <w:rPr>
+          <w:rFonts w:hint="eastAsia"/>
+        </w:rPr>
+        <w:t>|y</w:t>
+      </w:r>
+      <w:proofErr w:type="spellEnd"/>
+      <w:r>
+        <w:rPr>
+          <w:rFonts w:hint="eastAsia"/>
+        </w:rPr>
+        <w:t>），其中，</w:t>
+      </w:r>
+      <w:r>
+        <w:rPr>
+          <w:rFonts w:hint="eastAsia"/>
+        </w:rPr>
+        <w:t>y</w:t>
+      </w:r>
+      <w:r>
+        <w:rPr>
+          <w:rFonts w:hint="eastAsia"/>
+        </w:rPr>
+        <w:t>是接收到序列值，</w:t>
+      </w:r>
+      <w:proofErr w:type="spellStart"/>
+      <w:r>
+        <w:rPr>
+          <w:rFonts w:hint="eastAsia"/>
+        </w:rPr>
+        <w:t>u</w:t>
+      </w:r>
+      <w:r>
+        <w:rPr>
+          <w:rFonts w:hint="eastAsia"/>
+          <w:vertAlign w:val="subscript"/>
+        </w:rPr>
+        <w:t>k</w:t>
+      </w:r>
+      <w:proofErr w:type="spellEnd"/>
+      <w:r>
+        <w:rPr>
+          <w:rFonts w:hint="eastAsia"/>
+        </w:rPr>
+        <w:t>是</w:t>
+      </w:r>
+      <w:r>
+        <w:rPr>
+          <w:rFonts w:hint="eastAsia"/>
+        </w:rPr>
+        <w:t>k</w:t>
+      </w:r>
+      <w:r>
+        <w:rPr>
+          <w:rFonts w:hint="eastAsia"/>
+        </w:rPr>
+        <w:t>时刻发送的符号。如图所示是</w:t>
+      </w:r>
+      <w:r>
+        <w:rPr>
+          <w:rFonts w:hint="eastAsia"/>
+        </w:rPr>
+        <w:t>Turbo</w:t>
+      </w:r>
+      <w:r>
+        <w:rPr>
+          <w:rFonts w:hint="eastAsia"/>
+        </w:rPr>
+        <w:t>编码端的</w:t>
+      </w:r>
+      <w:r>
+        <w:rPr>
+          <w:rFonts w:hint="eastAsia"/>
+        </w:rPr>
+        <w:t>8</w:t>
+      </w:r>
+      <w:r>
+        <w:rPr>
+          <w:rFonts w:hint="eastAsia"/>
+        </w:rPr>
+        <w:t>状态网格图。</w:t>
+      </w:r>
+      <w:r>
+        <w:rPr>
+          <w:rFonts w:hint="eastAsia"/>
+        </w:rPr>
+        <w:t>S</w:t>
+      </w:r>
+      <w:r>
+        <w:rPr>
+          <w:rFonts w:hint="eastAsia"/>
+          <w:vertAlign w:val="subscript"/>
+        </w:rPr>
+        <w:t>k-1</w:t>
+      </w:r>
+      <w:r>
+        <w:rPr>
+          <w:rFonts w:hint="eastAsia"/>
+        </w:rPr>
+        <w:t>和</w:t>
+      </w:r>
+      <w:proofErr w:type="spellStart"/>
+      <w:r>
+        <w:rPr>
+          <w:rFonts w:hint="eastAsia"/>
+        </w:rPr>
+        <w:t>S</w:t>
+      </w:r>
+      <w:r>
+        <w:rPr>
+          <w:rFonts w:hint="eastAsia"/>
+          <w:vertAlign w:val="subscript"/>
+        </w:rPr>
+        <w:t>k</w:t>
+      </w:r>
+      <w:proofErr w:type="spellEnd"/>
+      <w:r>
+        <w:rPr>
+          <w:rFonts w:hint="eastAsia"/>
+        </w:rPr>
+        <w:t>分别代表</w:t>
+      </w:r>
+      <w:r>
+        <w:rPr>
+          <w:rFonts w:hint="eastAsia"/>
+        </w:rPr>
+        <w:t>k-1</w:t>
+      </w:r>
+      <w:r>
+        <w:rPr>
+          <w:rFonts w:hint="eastAsia"/>
+        </w:rPr>
+        <w:t>和</w:t>
+      </w:r>
+      <w:r>
+        <w:rPr>
+          <w:rFonts w:hint="eastAsia"/>
+        </w:rPr>
+        <w:t>k</w:t>
+      </w:r>
+      <w:r>
+        <w:rPr>
+          <w:rFonts w:hint="eastAsia"/>
+        </w:rPr>
+        <w:t>时刻的状态。边上的数字为输入的信息比特</w:t>
+      </w:r>
+      <w:proofErr w:type="spellStart"/>
+      <w:r>
+        <w:rPr>
+          <w:rFonts w:hint="eastAsia"/>
+        </w:rPr>
+        <w:t>u</w:t>
+      </w:r>
+      <w:r>
+        <w:rPr>
+          <w:rFonts w:hint="eastAsia"/>
+          <w:vertAlign w:val="subscript"/>
+        </w:rPr>
+        <w:t>k</w:t>
+      </w:r>
+      <w:proofErr w:type="spellEnd"/>
+      <w:r>
+        <w:rPr>
+          <w:rFonts w:hint="eastAsia"/>
+        </w:rPr>
+        <w:t>，输出的系统信息位</w:t>
+      </w:r>
+      <w:proofErr w:type="spellStart"/>
+      <w:r>
+        <w:rPr>
+          <w:rFonts w:hint="eastAsia"/>
+        </w:rPr>
+        <w:t>x</w:t>
+      </w:r>
+      <w:r>
+        <w:rPr>
+          <w:rFonts w:hint="eastAsia"/>
+          <w:vertAlign w:val="subscript"/>
+        </w:rPr>
+        <w:t>k</w:t>
+      </w:r>
+      <w:r>
+        <w:rPr>
+          <w:rFonts w:hint="eastAsia"/>
+          <w:vertAlign w:val="superscript"/>
+        </w:rPr>
+        <w:t>s</w:t>
+      </w:r>
+      <w:proofErr w:type="spellEnd"/>
+      <w:r>
+        <w:rPr>
+          <w:rFonts w:hint="eastAsia"/>
+        </w:rPr>
+        <w:t>和校验信息</w:t>
+      </w:r>
+      <w:proofErr w:type="spellStart"/>
+      <w:r>
+        <w:rPr>
+          <w:rFonts w:hint="eastAsia"/>
+        </w:rPr>
+        <w:t>x</w:t>
+      </w:r>
+      <w:r>
+        <w:rPr>
+          <w:rFonts w:hint="eastAsia"/>
+          <w:vertAlign w:val="subscript"/>
+        </w:rPr>
+        <w:t>k</w:t>
+      </w:r>
+      <w:r>
+        <w:rPr>
+          <w:rFonts w:hint="eastAsia"/>
+          <w:vertAlign w:val="superscript"/>
+        </w:rPr>
+        <w:t>p</w:t>
+      </w:r>
+      <w:proofErr w:type="spellEnd"/>
+      <w:r>
+        <w:rPr>
+          <w:rFonts w:hint="eastAsia"/>
+        </w:rPr>
+        <w:t>。对于每一条边，一旦输入</w:t>
+      </w:r>
+      <w:proofErr w:type="spellStart"/>
+      <w:r>
+        <w:rPr>
+          <w:rFonts w:hint="eastAsia"/>
+        </w:rPr>
+        <w:t>u</w:t>
+      </w:r>
+      <w:r>
+        <w:rPr>
+          <w:rFonts w:hint="eastAsia"/>
+          <w:vertAlign w:val="subscript"/>
+        </w:rPr>
+        <w:t>k</w:t>
+      </w:r>
+      <w:proofErr w:type="spellEnd"/>
+      <w:r>
+        <w:rPr>
+          <w:rFonts w:hint="eastAsia"/>
+        </w:rPr>
+        <w:t>以及</w:t>
+      </w:r>
+      <w:r>
+        <w:rPr>
+          <w:rFonts w:hint="eastAsia"/>
+        </w:rPr>
+        <w:t>s</w:t>
+      </w:r>
+      <w:r>
+        <w:rPr>
+          <w:rFonts w:hint="eastAsia"/>
+          <w:vertAlign w:val="subscript"/>
+        </w:rPr>
+        <w:t>k-1</w:t>
+      </w:r>
+      <w:r>
+        <w:rPr>
+          <w:rFonts w:hint="eastAsia"/>
+        </w:rPr>
+        <w:t>确定，那么该条边对应的输出信息以及</w:t>
+      </w:r>
+      <w:proofErr w:type="spellStart"/>
+      <w:r>
+        <w:rPr>
+          <w:rFonts w:hint="eastAsia"/>
+        </w:rPr>
+        <w:t>s</w:t>
+      </w:r>
+      <w:r>
+        <w:rPr>
+          <w:rFonts w:hint="eastAsia"/>
+          <w:vertAlign w:val="subscript"/>
+        </w:rPr>
+        <w:t>k</w:t>
+      </w:r>
+      <w:proofErr w:type="spellEnd"/>
+      <w:r>
+        <w:rPr>
+          <w:rFonts w:hint="eastAsia"/>
+        </w:rPr>
+        <w:t>也就确定了。</w:t>
+      </w:r>
+    </w:p>
+    <w:p>
+      <w:pPr>
+        <w:jc w:val="left"/>
+      </w:pPr>
+      <w:r>
+        <w:rPr>
+          <w:rFonts w:hint="eastAsia"/>
+        </w:rPr>
+        <w:tab/>
+      </w:r>
+      <w:r>
+        <w:rPr>
+          <w:rFonts w:hint="eastAsia"/>
+        </w:rPr>
+        <w:t>根据贝叶斯概率公式有：</w:t>
+      </w:r>
+    </w:p>
+    <w:p>
+      <w:pPr>
+        <w:jc w:val="left"/>
+      </w:pPr>
+      <m:oMathPara>
+        <m:oMath>
+          <m:r>
+            <m:rPr>
+              <m:sty m:val="p"/>
+            </m:rPr>
+            <w:rPr>
+              <w:rFonts w:ascii="Cambria Math" w:hAnsi="Cambria Math"/>
+            </w:rPr>
+            <m:t>P</m:t>
+          </m:r>
+          <m:d>
+            <m:dPr>
+              <m:ctrlPr>
+                <w:rPr>
+                  <w:rFonts w:ascii="Cambria Math" w:hAnsi="Cambria Math"/>
+                </w:rPr>
+              </m:ctrlPr>
+            </m:dPr>
+            <m:e>
+              <m:r>
+                <m:rPr>
+                  <m:sty m:val="p"/>
+                </m:rPr>
+                <w:rPr>
+                  <w:rFonts w:ascii="Cambria Math" w:hAnsi="Cambria Math"/>
+                </w:rPr>
+                <m:t>A</m:t>
+              </m:r>
+            </m:e>
+            <m:e>
+              <m:r>
+                <m:rPr>
+                  <m:sty m:val="p"/>
+                </m:rPr>
+                <w:rPr>
+                  <w:rFonts w:ascii="Cambria Math" w:hAnsi="Cambria Math"/>
+                </w:rPr>
+                <m:t>B</m:t>
+              </m:r>
+            </m:e>
+          </m:d>
+          <m:r>
+            <m:rPr>
+              <m:sty m:val="p"/>
+            </m:rPr>
+            <w:rPr>
+              <w:rFonts w:ascii="Cambria Math" w:hAnsi="Cambria Math"/>
+            </w:rPr>
+            <m:t>=</m:t>
+          </m:r>
+          <m:box>
+            <m:boxPr>
+              <m:ctrlPr>
+                <w:rPr>
+                  <w:rFonts w:ascii="Cambria Math" w:hAnsi="Cambria Math"/>
+                </w:rPr>
+              </m:ctrlPr>
+            </m:boxPr>
+            <m:e>
+              <m:argPr>
+                <m:argSz m:val="-1"/>
+              </m:argPr>
+              <m:f>
+                <m:fPr>
+                  <m:ctrlPr>
+                    <w:rPr>
+                      <w:rFonts w:ascii="Cambria Math" w:hAnsi="Cambria Math"/>
+                    </w:rPr>
+                  </m:ctrlPr>
+                </m:fPr>
+                <m:num>
+                  <m:r>
+                    <w:rPr>
+                      <w:rFonts w:ascii="Cambria Math" w:hAnsi="Cambria Math"/>
+                    </w:rPr>
+                    <m:t>P(AB)</m:t>
+                  </m:r>
+                </m:num>
+                <m:den>
+                  <m:r>
+                    <w:rPr>
+                      <w:rFonts w:ascii="Cambria Math" w:hAnsi="Cambria Math"/>
+                    </w:rPr>
+                    <m:t>P(B)</m:t>
+                  </m:r>
+                </m:den>
+              </m:f>
+            </m:e>
+          </m:box>
+        </m:oMath>
+      </m:oMathPara>
+    </w:p>
+    <w:p>
+      <w:pPr>
+        <w:jc w:val="left"/>
+      </w:pPr>
+      <w:r>
+        <w:rPr>
+          <w:rFonts w:hint="eastAsia"/>
+        </w:rPr>
+        <w:tab/>
+      </w:r>
+      <w:r>
+        <w:rPr>
+          <w:rFonts w:hint="eastAsia"/>
+        </w:rPr>
+        <w:t>从而：</w:t>
+      </w:r>
+    </w:p>
+    <w:p>
+      <w:pPr>
+        <w:jc w:val="left"/>
+      </w:pPr>
+      <m:oMathPara>
+        <m:oMath>
+          <m:r>
+            <m:rPr>
+              <m:sty m:val="p"/>
+            </m:rPr>
+            <w:rPr>
+              <w:rFonts w:ascii="Cambria Math" w:hAnsi="Cambria Math"/>
+            </w:rPr>
+            <m:t>P</m:t>
+          </m:r>
+          <m:d>
+            <m:dPr>
+              <m:ctrlPr>
+                <w:rPr>
+                  <w:rFonts w:ascii="Cambria Math" w:hAnsi="Cambria Math"/>
+                </w:rPr>
+              </m:ctrlPr>
+            </m:dPr>
+            <m:e>
+              <m:r>
+                <m:rPr>
+                  <m:sty m:val="p"/>
+                </m:rPr>
+                <w:rPr>
+                  <w:rFonts w:ascii="Cambria Math" w:hAnsi="Cambria Math"/>
+                </w:rPr>
+                <m:t>AB</m:t>
+              </m:r>
+            </m:e>
+            <m:e>
+              <m:r>
+                <m:rPr>
+                  <m:sty m:val="p"/>
+                </m:rPr>
+                <w:rPr>
+                  <w:rFonts w:ascii="Cambria Math" w:hAnsi="Cambria Math"/>
+                </w:rPr>
+                <m:t>C</m:t>
+              </m:r>
+            </m:e>
+          </m:d>
+          <m:r>
+            <m:rPr>
+              <m:sty m:val="p"/>
+            </m:rPr>
+            <w:rPr>
+              <w:rFonts w:ascii="Cambria Math" w:hAnsi="Cambria Math"/>
+            </w:rPr>
+            <m:t>=P(A|BC)P(B|C)</m:t>
+          </m:r>
+        </m:oMath>
+      </m:oMathPara>
+    </w:p>
+    <w:p>
+      <w:pPr>
+        <w:jc w:val="left"/>
+      </w:pPr>
+      <w:r>
+        <w:rPr>
+          <w:rFonts w:hint="eastAsia"/>
+        </w:rPr>
+        <w:tab/>
+      </w:r>
+      <w:r>
+        <w:rPr>
+          <w:rFonts w:hint="eastAsia"/>
+        </w:rPr>
+        <w:t>由图可知，发送信息比特为</w:t>
+      </w:r>
+      <w:r>
+        <w:rPr>
+          <w:rFonts w:hint="eastAsia"/>
+        </w:rPr>
+        <w:t>0</w:t>
+      </w:r>
+      <w:r>
+        <w:rPr>
+          <w:rFonts w:hint="eastAsia"/>
+        </w:rPr>
+        <w:t>或</w:t>
+      </w:r>
+      <w:r>
+        <w:rPr>
+          <w:rFonts w:hint="eastAsia"/>
+        </w:rPr>
+        <w:t>1</w:t>
+      </w:r>
+      <w:r>
+        <w:rPr>
+          <w:rFonts w:hint="eastAsia"/>
+        </w:rPr>
+        <w:t>的概率等于网格图中所有的由</w:t>
+      </w:r>
+      <w:r>
+        <w:rPr>
+          <w:rFonts w:hint="eastAsia"/>
+        </w:rPr>
+        <w:t>0</w:t>
+      </w:r>
+      <w:r>
+        <w:rPr>
+          <w:rFonts w:hint="eastAsia"/>
+        </w:rPr>
+        <w:t>或</w:t>
+      </w:r>
+      <w:r>
+        <w:rPr>
+          <w:rFonts w:hint="eastAsia"/>
+        </w:rPr>
+        <w:t>1</w:t>
+      </w:r>
+      <w:r>
+        <w:rPr>
+          <w:rFonts w:hint="eastAsia"/>
+        </w:rPr>
+        <w:t>引起的</w:t>
+      </w:r>
+      <w:r>
+        <w:rPr>
+          <w:rFonts w:hint="eastAsia"/>
+        </w:rPr>
+        <w:t>sk-1-&gt;</w:t>
+      </w:r>
+      <w:proofErr w:type="spellStart"/>
+      <w:r>
+        <w:rPr>
+          <w:rFonts w:hint="eastAsia"/>
+        </w:rPr>
+        <w:t>sk</w:t>
+      </w:r>
+      <w:proofErr w:type="spellEnd"/>
+      <w:r>
+        <w:rPr>
+          <w:rFonts w:hint="eastAsia"/>
+        </w:rPr>
+        <w:t>的状态转变概率之和。记前一时刻的状态为</w:t>
+      </w:r>
+      <w:r>
+        <w:rPr>
+          <w:rFonts w:hint="eastAsia"/>
+        </w:rPr>
+        <w:t>s</w:t>
+      </w:r>
+      <w:r>
+        <w:t>’</w:t>
+      </w:r>
+      <w:r>
+        <w:rPr>
+          <w:rFonts w:hint="eastAsia"/>
+        </w:rPr>
+        <w:t>，当前状态为</w:t>
+      </w:r>
+      <w:r>
+        <w:rPr>
+          <w:rFonts w:hint="eastAsia"/>
+        </w:rPr>
+        <w:t>s</w:t>
+      </w:r>
+      <w:r>
+        <w:rPr>
+          <w:rFonts w:hint="eastAsia"/>
+        </w:rPr>
+        <w:t>，那么对数似然比</w:t>
+      </w:r>
+      <w:r>
+        <w:rPr>
+          <w:rFonts w:hint="eastAsia"/>
+        </w:rPr>
+        <w:t>LLR</w:t>
+      </w:r>
+      <w:r>
+        <w:rPr>
+          <w:rFonts w:hint="eastAsia"/>
+        </w:rPr>
+        <w:t>可推导为：</w:t>
+      </w:r>
+    </w:p>
+    <w:p>
+      <w:pPr>
+        <w:jc w:val="left"/>
+      </w:pPr>
+      <m:oMathPara>
+        <m:oMath>
+          <m:r>
+            <m:rPr>
+              <m:sty m:val="p"/>
+            </m:rPr>
+            <w:rPr>
+              <w:rFonts w:ascii="Cambria Math" w:hAnsi="Cambria Math"/>
+            </w:rPr>
+            <m:t>L</m:t>
+          </m:r>
+          <m:d>
+            <m:dPr>
+              <m:ctrlPr>
+                <w:rPr>
+                  <w:rFonts w:ascii="Cambria Math" w:hAnsi="Cambria Math"/>
+                </w:rPr>
+              </m:ctrlPr>
+            </m:dPr>
+            <m:e>
+              <m:r>
+                <m:rPr>
+                  <m:sty m:val="p"/>
+                </m:rPr>
+                <w:rPr>
+                  <w:rFonts w:ascii="Cambria Math" w:hAnsi="Cambria Math"/>
+                </w:rPr>
+                <m:t>uk</m:t>
+              </m:r>
+            </m:e>
+            <m:e>
+              <m:r>
+                <m:rPr>
+                  <m:sty m:val="p"/>
+                </m:rPr>
+                <w:rPr>
+                  <w:rFonts w:ascii="Cambria Math" w:hAnsi="Cambria Math"/>
+                </w:rPr>
+                <m:t>y</m:t>
+              </m:r>
+            </m:e>
+          </m:d>
+          <m:r>
+            <m:rPr>
+              <m:sty m:val="p"/>
+            </m:rPr>
+            <w:rPr>
+              <w:rFonts w:ascii="Cambria Math" w:hAnsi="Cambria Math"/>
+            </w:rPr>
+            <m:t>=ln</m:t>
+          </m:r>
+          <m:box>
+            <m:boxPr>
+              <m:ctrlPr>
+                <w:rPr>
+                  <w:rFonts w:ascii="Cambria Math" w:hAnsi="Cambria Math"/>
+                </w:rPr>
+              </m:ctrlPr>
+            </m:boxPr>
+            <m:e>
+              <m:argPr>
+                <m:argSz m:val="-1"/>
+              </m:argPr>
+              <m:f>
+                <m:fPr>
+                  <m:ctrlPr>
+                    <w:rPr>
+                      <w:rFonts w:ascii="Cambria Math" w:hAnsi="Cambria Math"/>
+                    </w:rPr>
+                  </m:ctrlPr>
+                </m:fPr>
+                <m:num>
+                  <m:r>
+                    <w:rPr>
+                      <w:rFonts w:ascii="Cambria Math" w:hAnsi="Cambria Math"/>
+                    </w:rPr>
+                    <m:t>P</m:t>
+                  </m:r>
+                  <m:d>
+                    <m:dPr>
+                      <m:ctrlPr>
+                        <w:rPr>
+                          <w:rFonts w:ascii="Cambria Math" w:hAnsi="Cambria Math"/>
+                          <w:i/>
+                        </w:rPr>
+                      </m:ctrlPr>
+                    </m:dPr>
+                    <m:e>
+                      <m:r>
+                        <w:rPr>
+                          <w:rFonts w:ascii="Cambria Math" w:hAnsi="Cambria Math"/>
+                        </w:rPr>
+                        <m:t>uk=1</m:t>
+                      </m:r>
+                    </m:e>
+                    <m:e>
+                      <m:r>
+                        <w:rPr>
+                          <w:rFonts w:ascii="Cambria Math" w:hAnsi="Cambria Math"/>
+                        </w:rPr>
+                        <m:t>y</m:t>
+                      </m:r>
+                    </m:e>
+                  </m:d>
+                </m:num>
+                <m:den>
+                  <m:r>
+                    <w:rPr>
+                      <w:rFonts w:ascii="Cambria Math" w:hAnsi="Cambria Math"/>
+                    </w:rPr>
+                    <m:t>P</m:t>
+                  </m:r>
+                  <m:d>
+                    <m:dPr>
+                      <m:ctrlPr>
+                        <w:rPr>
+                          <w:rFonts w:ascii="Cambria Math" w:hAnsi="Cambria Math"/>
+                          <w:i/>
+                        </w:rPr>
+                      </m:ctrlPr>
+                    </m:dPr>
+                    <m:e>
+                      <m:r>
+                        <w:rPr>
+                          <w:rFonts w:ascii="Cambria Math" w:hAnsi="Cambria Math"/>
+                        </w:rPr>
+                        <m:t>uk=0</m:t>
+                      </m:r>
+                    </m:e>
+                    <m:e>
+                      <m:r>
+                        <w:rPr>
+                          <w:rFonts w:ascii="Cambria Math" w:hAnsi="Cambria Math"/>
+                        </w:rPr>
+                        <m:t>y</m:t>
+                      </m:r>
+                    </m:e>
+                  </m:d>
+                </m:den>
+              </m:f>
+            </m:e>
+          </m:box>
+        </m:oMath>
+      </m:oMathPara>
+    </w:p>
+    <w:p>
+      <w:pPr>
+        <w:jc w:val="left"/>
+      </w:pPr>
+      <m:oMathPara>
+        <m:oMath>
+          <m:r>
+            <m:rPr>
+              <m:sty m:val="p"/>
+            </m:rPr>
+            <w:rPr>
+              <w:rFonts w:ascii="Cambria Math" w:hAnsi="Cambria Math"/>
+            </w:rPr>
+            <m:t>L(uk)</m:t>
+          </m:r>
+        </m:oMath>
+      </m:oMathPara>
     </w:p>
     <w:p>
       <w:pPr>
         <w:pStyle w:val="2"/>
       </w:pPr>
-      <w:bookmarkStart w:id="2" w:name="_GoBack"/>
-      <w:bookmarkEnd w:id="2"/>
-      <w:r>
-        <w:rPr>
-          <w:rFonts w:hint="eastAsia"/>
-        </w:rPr>
-        <w:lastRenderedPageBreak/>
+      <w:r>
+        <w:rPr>
+          <w:rFonts w:hint="eastAsia"/>
+        </w:rPr>
         <w:t>2.3 turbo</w:t>
       </w:r>
       <w:r>
@@ -3683,6 +4599,7 @@
         <w:rPr>
           <w:rFonts w:hint="eastAsia"/>
         </w:rPr>
+        <w:lastRenderedPageBreak/>
         <w:t>2.4</w:t>
       </w:r>
       <w:r>
@@ -3806,6 +4723,8 @@
         </w:rPr>
         <w:t>n</w:t>
       </w:r>
+      <w:bookmarkStart w:id="2" w:name="_GoBack"/>
+      <w:bookmarkEnd w:id="2"/>
       <w:r>
         <w:rPr>
           <w:rFonts w:hint="eastAsia"/>

</xml_diff>